<commit_message>
update final UI of notbook
</commit_message>
<xml_diff>
--- a/demo.docx
+++ b/demo.docx
@@ -319,7 +319,7 @@
         <w:pStyle w:val="ListNumber"/>
       </w:pPr>
       <w:r>
-        <w:t>Imaging Genetics Center, Stevens Neuroimaging &amp; Informatics Institute, USC</w:t>
+        <w:t>Imaging Genetics Center, Stevens Neuroimaging &amp; Informatics Institute, USC, Los Angeles, CA, United States</w:t>
       </w:r>
     </w:p>
     <w:p>
@@ -327,7 +327,7 @@
         <w:pStyle w:val="ListNumber"/>
       </w:pPr>
       <w:r>
-        <w:t>Amsterdam UMC</w:t>
+        <w:t>Amsterdam UMC, Amsterdam, Netherlands</w:t>
       </w:r>
     </w:p>
     <w:p>
@@ -335,7 +335,7 @@
         <w:pStyle w:val="ListNumber"/>
       </w:pPr>
       <w:r>
-        <w:t>Stanford University</w:t>
+        <w:t>Stanford University, Palo Alto, CA, United States</w:t>
       </w:r>
     </w:p>
     <w:p>
@@ -343,7 +343,7 @@
         <w:pStyle w:val="ListNumber"/>
       </w:pPr>
       <w:r>
-        <w:t>IRCCS Fondazione Santa Lucia</w:t>
+        <w:t>IRCCS Fondazione Santa Lucia, Rome, Italy</w:t>
       </w:r>
     </w:p>
     <w:p>
@@ -351,7 +351,7 @@
         <w:pStyle w:val="ListNumber"/>
       </w:pPr>
       <w:r>
-        <w:t>Departamento de Neurologia, University of Campinas (UNICAMP)</w:t>
+        <w:t>Departamento de Neurologia, University of Campinas (UNICAMP), Campinas, Brazil</w:t>
       </w:r>
     </w:p>
     <w:p>
@@ -359,7 +359,7 @@
         <w:pStyle w:val="ListNumber"/>
       </w:pPr>
       <w:r>
-        <w:t>Support Centre for Advanced Neuroimaging (SCAN), Inselspital</w:t>
+        <w:t>Support Centre for Advanced Neuroimaging (SCAN), Inselspital, Bern, Switzerland</w:t>
       </w:r>
     </w:p>
     <w:p>
@@ -367,7 +367,7 @@
         <w:pStyle w:val="ListNumber"/>
       </w:pPr>
       <w:r>
-        <w:t>Department of Neurology, Inselspital, University of Bern</w:t>
+        <w:t>Department of Neurology, Inselspital, University of Bern, Bern, Switzerland</w:t>
       </w:r>
     </w:p>
     <w:p>
@@ -375,7 +375,7 @@
         <w:pStyle w:val="ListNumber"/>
       </w:pPr>
       <w:r>
-        <w:t xml:space="preserve">Institute of Diagnostic and Interventional Neuroradiology, Inselspital </w:t>
+        <w:t>Institute of Diagnostic and Interventional Neuroradiology, Inselspital , Bern, Switzerland</w:t>
       </w:r>
     </w:p>
     <w:p>
@@ -383,7 +383,7 @@
         <w:pStyle w:val="ListNumber"/>
       </w:pPr>
       <w:r>
-        <w:t>Division of Neuroscience and Experimental Psychology, University of Manchester</w:t>
+        <w:t>Division of Neuroscience and Experimental Psychology, University of Manchester, Manchester, United Kingdom</w:t>
       </w:r>
     </w:p>
     <w:p>
@@ -391,7 +391,7 @@
         <w:pStyle w:val="ListNumber"/>
       </w:pPr>
       <w:r>
-        <w:t>Division of Neuroradiology, University of Virginia</w:t>
+        <w:t>Division of Neuroradiology, University of Virginia, Charlottesville, VA, United States</w:t>
       </w:r>
     </w:p>
     <w:p>
@@ -399,7 +399,7 @@
         <w:pStyle w:val="ListNumber"/>
       </w:pPr>
       <w:r>
-        <w:t>Illinois Institute of Technology</w:t>
+        <w:t>Illinois Institute of Technology, Chicago, United States</w:t>
       </w:r>
     </w:p>
     <w:p>
@@ -407,7 +407,7 @@
         <w:pStyle w:val="ListNumber"/>
       </w:pPr>
       <w:r>
-        <w:t>Department of Medicine, University of Otago</w:t>
+        <w:t>Department of Medicine, University of Otago, Christchurch, New Zealand</w:t>
       </w:r>
     </w:p>
     <w:p>
@@ -415,7 +415,7 @@
         <w:pStyle w:val="ListNumber"/>
       </w:pPr>
       <w:r>
-        <w:t>Fondazione IRCCS</w:t>
+        <w:t>Fondazione IRCCS, Milan, Italy</w:t>
       </w:r>
     </w:p>
     <w:p>
@@ -423,7 +423,7 @@
         <w:pStyle w:val="ListNumber"/>
       </w:pPr>
       <w:r>
-        <w:t>University of Pennsylvania, Penn Frontotemporal Degeneration Center</w:t>
+        <w:t>University of Pennsylvania, Penn Frontotemporal Degeneration Center, Philadelphia, PA, United States</w:t>
       </w:r>
     </w:p>
     <w:p>
@@ -439,22 +439,10 @@
         <w:rPr>
           <w:i/>
         </w:rPr>
-        <w:t>Performed the analysis</w:t>
+        <w:t>Cohort PI</w:t>
       </w:r>
       <w:r>
         <w:br/>
-      </w:r>
-      <w:r>
-        <w:t>J.B.</w:t>
-      </w:r>
-      <w:r>
-        <w:t xml:space="preserve">, </w:t>
-      </w:r>
-      <w:r>
-        <w:t>M.L.</w:t>
-      </w:r>
-      <w:r>
-        <w:t xml:space="preserve">, </w:t>
       </w:r>
       <w:r>
         <w:t>Y.D.vdW.</w:t>
@@ -485,7 +473,7 @@
         <w:rPr>
           <w:i/>
         </w:rPr>
-        <w:t>Contributed data or analysis tools</w:t>
+        <w:t>Cohort co-investigator</w:t>
       </w:r>
       <w:r>
         <w:br/>
@@ -503,7 +491,13 @@
         <w:t xml:space="preserve">, </w:t>
       </w:r>
       <w:r>
-        <w:t>Y.D.vdW.</w:t>
+        <w:t>N.J.</w:t>
+      </w:r>
+      <w:r>
+        <w:t xml:space="preserve">, </w:t>
+      </w:r>
+      <w:r>
+        <w:t>P.T.</w:t>
       </w:r>
     </w:p>
     <w:p>
@@ -511,40 +505,10 @@
         <w:rPr>
           <w:i/>
         </w:rPr>
-        <w:t>Analyzed the data</w:t>
+        <w:t>Performed the analysis</w:t>
       </w:r>
       <w:r>
         <w:br/>
-      </w:r>
-      <w:r>
-        <w:t>C.R.</w:t>
-      </w:r>
-      <w:r>
-        <w:t xml:space="preserve">, </w:t>
-      </w:r>
-      <w:r>
-        <w:t>C.Y.</w:t>
-      </w:r>
-      <w:r>
-        <w:t xml:space="preserve">, </w:t>
-      </w:r>
-      <w:r>
-        <w:t>F.C.</w:t>
-      </w:r>
-      <w:r>
-        <w:t xml:space="preserve">, </w:t>
-      </w:r>
-      <w:r>
-        <w:t>F.P.</w:t>
-      </w:r>
-      <w:r>
-        <w:t xml:space="preserve">, </w:t>
-      </w:r>
-      <w:r>
-        <w:t>G.S.</w:t>
-      </w:r>
-      <w:r>
-        <w:t xml:space="preserve">, </w:t>
       </w:r>
       <w:r>
         <w:t>J.B.</w:t>
@@ -553,43 +517,7 @@
         <w:t xml:space="preserve">, </w:t>
       </w:r>
       <w:r>
-        <w:t>J.D.</w:t>
-      </w:r>
-      <w:r>
-        <w:t xml:space="preserve">, </w:t>
-      </w:r>
-      <w:r>
-        <w:t>K.L.P.</w:t>
-      </w:r>
-      <w:r>
-        <w:t xml:space="preserve">, </w:t>
-      </w:r>
-      <w:r>
-        <w:t>K.Z.</w:t>
-      </w:r>
-      <w:r>
-        <w:t xml:space="preserve">, </w:t>
-      </w:r>
-      <w:r>
         <w:t>M.L.</w:t>
-      </w:r>
-      <w:r>
-        <w:t xml:space="preserve">, </w:t>
-      </w:r>
-      <w:r>
-        <w:t>M.R.</w:t>
-      </w:r>
-      <w:r>
-        <w:t xml:space="preserve">, </w:t>
-      </w:r>
-      <w:r>
-        <w:t>T.M.</w:t>
-      </w:r>
-      <w:r>
-        <w:t xml:space="preserve">, </w:t>
-      </w:r>
-      <w:r>
-        <w:t>T.P.</w:t>
       </w:r>
       <w:r>
         <w:t xml:space="preserve">, </w:t>
@@ -775,20 +703,6 @@
         <w:rPr>
           <w:i/>
         </w:rPr>
-        <w:t>Cohort PI</w:t>
-      </w:r>
-      <w:r>
-        <w:br/>
-      </w:r>
-      <w:r>
-        <w:t>Y.D.vdW.</w:t>
-      </w:r>
-    </w:p>
-    <w:p>
-      <w:r>
-        <w:rPr>
-          <w:i/>
-        </w:rPr>
         <w:t>Read, edited and approved the paper</w:t>
       </w:r>
       <w:r>
@@ -935,7 +849,7 @@
         <w:rPr>
           <w:i/>
         </w:rPr>
-        <w:t>Cohort co-investigator</w:t>
+        <w:t>Contributed data or analysis tools</w:t>
       </w:r>
       <w:r>
         <w:br/>
@@ -953,13 +867,99 @@
         <w:t xml:space="preserve">, </w:t>
       </w:r>
       <w:r>
-        <w:t>N.J.</w:t>
+        <w:t>Y.D.vdW.</w:t>
+      </w:r>
+    </w:p>
+    <w:p>
+      <w:r>
+        <w:rPr>
+          <w:i/>
+        </w:rPr>
+        <w:t>Analyzed the data</w:t>
+      </w:r>
+      <w:r>
+        <w:br/>
+      </w:r>
+      <w:r>
+        <w:t>C.R.</w:t>
       </w:r>
       <w:r>
         <w:t xml:space="preserve">, </w:t>
       </w:r>
       <w:r>
-        <w:t>P.T.</w:t>
+        <w:t>C.Y.</w:t>
+      </w:r>
+      <w:r>
+        <w:t xml:space="preserve">, </w:t>
+      </w:r>
+      <w:r>
+        <w:t>F.C.</w:t>
+      </w:r>
+      <w:r>
+        <w:t xml:space="preserve">, </w:t>
+      </w:r>
+      <w:r>
+        <w:t>F.P.</w:t>
+      </w:r>
+      <w:r>
+        <w:t xml:space="preserve">, </w:t>
+      </w:r>
+      <w:r>
+        <w:t>G.S.</w:t>
+      </w:r>
+      <w:r>
+        <w:t xml:space="preserve">, </w:t>
+      </w:r>
+      <w:r>
+        <w:t>J.B.</w:t>
+      </w:r>
+      <w:r>
+        <w:t xml:space="preserve">, </w:t>
+      </w:r>
+      <w:r>
+        <w:t>J.D.</w:t>
+      </w:r>
+      <w:r>
+        <w:t xml:space="preserve">, </w:t>
+      </w:r>
+      <w:r>
+        <w:t>K.L.P.</w:t>
+      </w:r>
+      <w:r>
+        <w:t xml:space="preserve">, </w:t>
+      </w:r>
+      <w:r>
+        <w:t>K.Z.</w:t>
+      </w:r>
+      <w:r>
+        <w:t xml:space="preserve">, </w:t>
+      </w:r>
+      <w:r>
+        <w:t>M.L.</w:t>
+      </w:r>
+      <w:r>
+        <w:t xml:space="preserve">, </w:t>
+      </w:r>
+      <w:r>
+        <w:t>M.R.</w:t>
+      </w:r>
+      <w:r>
+        <w:t xml:space="preserve">, </w:t>
+      </w:r>
+      <w:r>
+        <w:t>T.M.</w:t>
+      </w:r>
+      <w:r>
+        <w:t xml:space="preserve">, </w:t>
+      </w:r>
+      <w:r>
+        <w:t>T.P.</w:t>
+      </w:r>
+      <w:r>
+        <w:t xml:space="preserve">, </w:t>
+      </w:r>
+      <w:r>
+        <w:t>Y.D.vdW.</w:t>
       </w:r>
     </w:p>
     <w:sectPr>

</xml_diff>